<commit_message>
add inclusion line to existing document
</commit_message>
<xml_diff>
--- a/template.docx
+++ b/template.docx
@@ -963,7 +963,7 @@
     </w:p>
     <w:bookmarkEnd w:id="45"/>
     <w:bookmarkEnd w:id="46"/>
-    <w:bookmarkStart w:id="57" w:name="results"/>
+    <w:bookmarkStart w:id="58" w:name="results"/>
     <w:p>
       <w:pPr>
         <w:pStyle w:val="Heading1"/>
@@ -972,7 +972,7 @@
         <w:t xml:space="preserve">Results</w:t>
       </w:r>
     </w:p>
-    <w:bookmarkStart w:id="56" w:name="descriptive-statistics"/>
+    <w:bookmarkStart w:id="57" w:name="descriptive-statistics"/>
     <w:p>
       <w:pPr>
         <w:pStyle w:val="Heading2"/>
@@ -1283,7 +1283,7 @@
                 <w:right w:val="none" w:sz="0" w:space="0" w:color="000000"/>
               </w:pBdr>
               <w:spacing w:after="100" w:before="100" w:line="240"/>
-              <w:ind w:firstLine="0" w:left="100" w:right="100"/>
+              <w:ind w:left="100" w:right="100" w:firstLine="0" w:firstLineChars="0"/>
             </w:pPr>
             <w:r xmlns:w="http://schemas.openxmlformats.org/wordprocessingml/2006/main" xmlns:wp="http://schemas.openxmlformats.org/drawingml/2006/wordprocessingDrawing" xmlns:r="http://schemas.openxmlformats.org/officeDocument/2006/relationships" xmlns:w14="http://schemas.microsoft.com/office/word/2010/wordml">
               <w:rPr>
@@ -1327,7 +1327,7 @@
                 <w:right w:val="none" w:sz="0" w:space="0" w:color="000000"/>
               </w:pBdr>
               <w:spacing w:after="100" w:before="100" w:line="240"/>
-              <w:ind w:firstLine="0" w:left="100" w:right="100"/>
+              <w:ind w:left="100" w:right="100" w:firstLine="0" w:firstLineChars="0"/>
             </w:pPr>
             <w:r xmlns:w="http://schemas.openxmlformats.org/wordprocessingml/2006/main" xmlns:wp="http://schemas.openxmlformats.org/drawingml/2006/wordprocessingDrawing" xmlns:r="http://schemas.openxmlformats.org/officeDocument/2006/relationships" xmlns:w14="http://schemas.microsoft.com/office/word/2010/wordml">
               <w:rPr>
@@ -1377,7 +1377,7 @@
                 <w:right w:val="none" w:sz="0" w:space="0" w:color="000000"/>
               </w:pBdr>
               <w:spacing w:after="100" w:before="100" w:line="240"/>
-              <w:ind w:firstLine="0" w:left="100" w:right="100"/>
+              <w:ind w:left="100" w:right="100" w:firstLine="0" w:firstLineChars="0"/>
             </w:pPr>
             <w:r xmlns:w="http://schemas.openxmlformats.org/wordprocessingml/2006/main" xmlns:wp="http://schemas.openxmlformats.org/drawingml/2006/wordprocessingDrawing" xmlns:r="http://schemas.openxmlformats.org/officeDocument/2006/relationships" xmlns:w14="http://schemas.microsoft.com/office/word/2010/wordml">
               <w:rPr>
@@ -1421,7 +1421,7 @@
                 <w:right w:val="none" w:sz="0" w:space="0" w:color="000000"/>
               </w:pBdr>
               <w:spacing w:after="100" w:before="100" w:line="240"/>
-              <w:ind w:firstLine="0" w:left="100" w:right="100"/>
+              <w:ind w:left="100" w:right="100" w:firstLine="0" w:firstLineChars="0"/>
             </w:pPr>
             <w:r xmlns:w="http://schemas.openxmlformats.org/wordprocessingml/2006/main" xmlns:wp="http://schemas.openxmlformats.org/drawingml/2006/wordprocessingDrawing" xmlns:r="http://schemas.openxmlformats.org/officeDocument/2006/relationships" xmlns:w14="http://schemas.microsoft.com/office/word/2010/wordml">
               <w:rPr>
@@ -1471,7 +1471,7 @@
                 <w:right w:val="none" w:sz="0" w:space="0" w:color="000000"/>
               </w:pBdr>
               <w:spacing w:after="100" w:before="100" w:line="240"/>
-              <w:ind w:firstLine="0" w:left="100" w:right="100"/>
+              <w:ind w:left="100" w:right="100" w:firstLine="0" w:firstLineChars="0"/>
             </w:pPr>
             <w:r xmlns:w="http://schemas.openxmlformats.org/wordprocessingml/2006/main" xmlns:wp="http://schemas.openxmlformats.org/drawingml/2006/wordprocessingDrawing" xmlns:r="http://schemas.openxmlformats.org/officeDocument/2006/relationships" xmlns:w14="http://schemas.microsoft.com/office/word/2010/wordml">
               <w:rPr>
@@ -1515,7 +1515,7 @@
                 <w:right w:val="none" w:sz="0" w:space="0" w:color="000000"/>
               </w:pBdr>
               <w:spacing w:after="100" w:before="100" w:line="240"/>
-              <w:ind w:firstLine="0" w:left="100" w:right="100"/>
+              <w:ind w:left="100" w:right="100" w:firstLine="0" w:firstLineChars="0"/>
             </w:pPr>
             <w:r xmlns:w="http://schemas.openxmlformats.org/wordprocessingml/2006/main" xmlns:wp="http://schemas.openxmlformats.org/drawingml/2006/wordprocessingDrawing" xmlns:r="http://schemas.openxmlformats.org/officeDocument/2006/relationships" xmlns:w14="http://schemas.microsoft.com/office/word/2010/wordml">
               <w:rPr>
@@ -1565,7 +1565,7 @@
                 <w:right w:val="none" w:sz="0" w:space="0" w:color="000000"/>
               </w:pBdr>
               <w:spacing w:after="100" w:before="100" w:line="240"/>
-              <w:ind w:firstLine="0" w:left="100" w:right="100"/>
+              <w:ind w:left="100" w:right="100" w:firstLine="0" w:firstLineChars="0"/>
             </w:pPr>
             <w:r xmlns:w="http://schemas.openxmlformats.org/wordprocessingml/2006/main" xmlns:wp="http://schemas.openxmlformats.org/drawingml/2006/wordprocessingDrawing" xmlns:r="http://schemas.openxmlformats.org/officeDocument/2006/relationships" xmlns:w14="http://schemas.microsoft.com/office/word/2010/wordml">
               <w:rPr>
@@ -1609,7 +1609,7 @@
                 <w:right w:val="none" w:sz="0" w:space="0" w:color="000000"/>
               </w:pBdr>
               <w:spacing w:after="100" w:before="100" w:line="240"/>
-              <w:ind w:firstLine="0" w:left="100" w:right="100"/>
+              <w:ind w:left="100" w:right="100" w:firstLine="0" w:firstLineChars="0"/>
             </w:pPr>
             <w:r xmlns:w="http://schemas.openxmlformats.org/wordprocessingml/2006/main" xmlns:wp="http://schemas.openxmlformats.org/drawingml/2006/wordprocessingDrawing" xmlns:r="http://schemas.openxmlformats.org/officeDocument/2006/relationships" xmlns:w14="http://schemas.microsoft.com/office/word/2010/wordml">
               <w:rPr>
@@ -1659,7 +1659,7 @@
                 <w:right w:val="none" w:sz="0" w:space="0" w:color="000000"/>
               </w:pBdr>
               <w:spacing w:after="100" w:before="100" w:line="240"/>
-              <w:ind w:firstLine="0" w:left="100" w:right="100"/>
+              <w:ind w:left="100" w:right="100" w:firstLine="0" w:firstLineChars="0"/>
             </w:pPr>
             <w:r xmlns:w="http://schemas.openxmlformats.org/wordprocessingml/2006/main" xmlns:wp="http://schemas.openxmlformats.org/drawingml/2006/wordprocessingDrawing" xmlns:r="http://schemas.openxmlformats.org/officeDocument/2006/relationships" xmlns:w14="http://schemas.microsoft.com/office/word/2010/wordml">
               <w:rPr>
@@ -1703,7 +1703,7 @@
                 <w:right w:val="none" w:sz="0" w:space="0" w:color="000000"/>
               </w:pBdr>
               <w:spacing w:after="100" w:before="100" w:line="240"/>
-              <w:ind w:firstLine="0" w:left="100" w:right="100"/>
+              <w:ind w:left="100" w:right="100" w:firstLine="0" w:firstLineChars="0"/>
             </w:pPr>
             <w:r xmlns:w="http://schemas.openxmlformats.org/wordprocessingml/2006/main" xmlns:wp="http://schemas.openxmlformats.org/drawingml/2006/wordprocessingDrawing" xmlns:r="http://schemas.openxmlformats.org/officeDocument/2006/relationships" xmlns:w14="http://schemas.microsoft.com/office/word/2010/wordml">
               <w:rPr>
@@ -1736,6 +1736,184 @@
         <w:t xml:space="preserve">. Here is the note below the table.</w:t>
       </w:r>
     </w:p>
+    <w:bookmarkStart w:id="56" w:name="apatb-mytable2"/>
+    <w:p>
+      <w:pPr>
+        <w:pStyle w:val="FigureTitle"/>
+      </w:pPr>
+      <w:r>
+        <w:t xml:space="preserve">Table 2</w:t>
+      </w:r>
+    </w:p>
+    <w:bookmarkEnd w:id="56"/>
+    <w:p>
+      <w:pPr>
+        <w:pStyle w:val="Caption"/>
+      </w:pPr>
+      <w:r>
+        <w:t xml:space="preserve">Here is the table caption.</w:t>
+      </w:r>
+    </w:p>
+    <w:tbl>
+      <w:tblPr>
+        <w:tblStyle w:val="Table"/>
+        <w:tblW w:type="auto" w:w="0"/>
+        <w:tblLook w:firstRow="1" w:lastRow="0" w:firstColumn="0" w:lastColumn="0" w:noHBand="0" w:noVBand="0" w:val="0020"/>
+        <w:jc w:val="start"/>
+      </w:tblPr>
+      <w:tblGrid>
+        <w:gridCol w:w="3960"/>
+        <w:gridCol w:w="3960"/>
+      </w:tblGrid>
+      <w:tr>
+        <w:trPr>
+          <w:tblHeader w:val="true"/>
+        </w:trPr>
+        <w:tc>
+          <w:tcPr/>
+          <w:p>
+            <w:pPr>
+              <w:pStyle w:val="Compact"/>
+              <w:jc w:val="right"/>
+            </w:pPr>
+            <w:r>
+              <w:t xml:space="preserve">Numbers</w:t>
+            </w:r>
+          </w:p>
+        </w:tc>
+        <w:tc>
+          <w:tcPr/>
+          <w:p>
+            <w:pPr>
+              <w:pStyle w:val="Compact"/>
+              <w:jc w:val="left"/>
+            </w:pPr>
+            <w:r>
+              <w:t xml:space="preserve">Letters</w:t>
+            </w:r>
+          </w:p>
+        </w:tc>
+      </w:tr>
+      <w:tr>
+        <w:tc>
+          <w:tcPr/>
+          <w:p>
+            <w:pPr>
+              <w:pStyle w:val="Compact"/>
+              <w:jc w:val="right"/>
+            </w:pPr>
+            <w:r>
+              <w:t xml:space="preserve">1</w:t>
+            </w:r>
+          </w:p>
+        </w:tc>
+        <w:tc>
+          <w:tcPr/>
+          <w:p>
+            <w:pPr>
+              <w:pStyle w:val="Compact"/>
+              <w:jc w:val="left"/>
+            </w:pPr>
+            <w:r>
+              <w:t xml:space="preserve">A</w:t>
+            </w:r>
+          </w:p>
+        </w:tc>
+      </w:tr>
+      <w:tr>
+        <w:tc>
+          <w:tcPr/>
+          <w:p>
+            <w:pPr>
+              <w:pStyle w:val="Compact"/>
+              <w:jc w:val="right"/>
+            </w:pPr>
+            <w:r>
+              <w:t xml:space="preserve">2</w:t>
+            </w:r>
+          </w:p>
+        </w:tc>
+        <w:tc>
+          <w:tcPr/>
+          <w:p>
+            <w:pPr>
+              <w:pStyle w:val="Compact"/>
+              <w:jc w:val="left"/>
+            </w:pPr>
+            <w:r>
+              <w:t xml:space="preserve">B</w:t>
+            </w:r>
+          </w:p>
+        </w:tc>
+      </w:tr>
+      <w:tr>
+        <w:tc>
+          <w:tcPr/>
+          <w:p>
+            <w:pPr>
+              <w:pStyle w:val="Compact"/>
+              <w:jc w:val="right"/>
+            </w:pPr>
+            <w:r>
+              <w:t xml:space="preserve">3</w:t>
+            </w:r>
+          </w:p>
+        </w:tc>
+        <w:tc>
+          <w:tcPr/>
+          <w:p>
+            <w:pPr>
+              <w:pStyle w:val="Compact"/>
+              <w:jc w:val="left"/>
+            </w:pPr>
+            <w:r>
+              <w:t xml:space="preserve">C</w:t>
+            </w:r>
+          </w:p>
+        </w:tc>
+      </w:tr>
+      <w:tr>
+        <w:tc>
+          <w:tcPr/>
+          <w:p>
+            <w:pPr>
+              <w:pStyle w:val="Compact"/>
+              <w:jc w:val="right"/>
+            </w:pPr>
+            <w:r>
+              <w:t xml:space="preserve">4</w:t>
+            </w:r>
+          </w:p>
+        </w:tc>
+        <w:tc>
+          <w:tcPr/>
+          <w:p>
+            <w:pPr>
+              <w:pStyle w:val="Compact"/>
+              <w:jc w:val="left"/>
+            </w:pPr>
+            <w:r>
+              <w:t xml:space="preserve">D</w:t>
+            </w:r>
+          </w:p>
+        </w:tc>
+      </w:tr>
+    </w:tbl>
+    <w:p>
+      <w:pPr>
+        <w:pStyle w:val="FigureNote"/>
+      </w:pPr>
+      <w:r>
+        <w:rPr>
+          <w:iCs/>
+          <w:i/>
+        </w:rPr>
+        <w:t xml:space="preserve">Note</w:t>
+      </w:r>
+      <w:r>
+        <w:t xml:space="preserve">. Here is the note below the table.</w:t>
+      </w:r>
+    </w:p>
     <w:p>
       <w:pPr>
         <w:pStyle w:val="BodyText"/>
@@ -1767,9 +1945,9 @@
         <w:t xml:space="preserve">option to false. For .html and .docx documents, there is not yet an automatic way to put tables and figures at the end. You can, of course, just put them all at the end, in order. The reference labels will work no matter where they are in the text.</w:t>
       </w:r>
     </w:p>
-    <w:bookmarkEnd w:id="56"/>
     <w:bookmarkEnd w:id="57"/>
-    <w:bookmarkStart w:id="60" w:name="discussion"/>
+    <w:bookmarkEnd w:id="58"/>
+    <w:bookmarkStart w:id="61" w:name="discussion"/>
     <w:p>
       <w:pPr>
         <w:pStyle w:val="Heading1"/>
@@ -1789,7 +1967,7 @@
         <w:t xml:space="preserve"> </w:t>
       </w:r>
     </w:p>
-    <w:bookmarkStart w:id="58" w:name="limitations-and-future-directions"/>
+    <w:bookmarkStart w:id="59" w:name="limitations-and-future-directions"/>
     <w:p>
       <w:pPr>
         <w:pStyle w:val="Heading2"/>
@@ -1806,8 +1984,8 @@
         <w:t xml:space="preserve">Every study has limitations. Based on this study, some additional steps might include…</w:t>
       </w:r>
     </w:p>
-    <w:bookmarkEnd w:id="58"/>
-    <w:bookmarkStart w:id="59" w:name="conclusion"/>
+    <w:bookmarkEnd w:id="59"/>
+    <w:bookmarkStart w:id="60" w:name="conclusion"/>
     <w:p>
       <w:pPr>
         <w:pStyle w:val="Heading2"/>
@@ -1824,9 +2002,9 @@
         <w:t xml:space="preserve">Let’s sum this up.</w:t>
       </w:r>
     </w:p>
-    <w:bookmarkEnd w:id="59"/>
     <w:bookmarkEnd w:id="60"/>
-    <w:bookmarkStart w:id="64" w:name="references"/>
+    <w:bookmarkEnd w:id="61"/>
+    <w:bookmarkStart w:id="65" w:name="references"/>
     <w:p>
       <w:pPr>
         <w:pStyle w:val="Heading1"/>
@@ -1835,8 +2013,8 @@
         <w:t xml:space="preserve">References</w:t>
       </w:r>
     </w:p>
-    <w:bookmarkStart w:id="63" w:name="refs"/>
-    <w:bookmarkStart w:id="61" w:name="ref-CameronTrivedi2013"/>
+    <w:bookmarkStart w:id="64" w:name="refs"/>
+    <w:bookmarkStart w:id="62" w:name="ref-CameronTrivedi2013"/>
     <w:p>
       <w:pPr>
         <w:pStyle w:val="Bibliography"/>
@@ -1861,8 +2039,8 @@
         <w:t xml:space="preserve">(2nd ed.). Cambridge University Press.</w:t>
       </w:r>
     </w:p>
-    <w:bookmarkEnd w:id="61"/>
-    <w:bookmarkStart w:id="62" w:name="ref-cohen2003applied"/>
+    <w:bookmarkEnd w:id="62"/>
+    <w:bookmarkStart w:id="63" w:name="ref-cohen2003applied"/>
     <w:p>
       <w:pPr>
         <w:pStyle w:val="Bibliography"/>
@@ -1884,15 +2062,15 @@
         <w:t xml:space="preserve">. Routledge.</w:t>
       </w:r>
     </w:p>
-    <w:bookmarkEnd w:id="62"/>
     <w:bookmarkEnd w:id="63"/>
+    <w:bookmarkEnd w:id="64"/>
     <w:p>
       <w:r>
         <w:br w:type="page"/>
       </w:r>
     </w:p>
-    <w:bookmarkEnd w:id="64"/>
-    <w:bookmarkStart w:id="65" w:name="appendix"/>
+    <w:bookmarkEnd w:id="65"/>
+    <w:bookmarkStart w:id="66" w:name="appendix"/>
     <w:p>
       <w:pPr>
         <w:pStyle w:val="Heading1"/>
@@ -1909,7 +2087,7 @@
         <w:t xml:space="preserve">If there are multiple appendices, label them with level 1 headings as Appendix A, Appendix B, and so forth.</w:t>
       </w:r>
     </w:p>
-    <w:bookmarkEnd w:id="65"/>
+    <w:bookmarkEnd w:id="66"/>
     <w:sectPr>
       <w:headerReference r:id="rId9" w:type="default"/>
       <w:pgSz w:h="15840" w:w="12240"/>

</xml_diff>